<commit_message>
se anadio la CIE 11 y mejoras en el informe
</commit_message>
<xml_diff>
--- a/INFORME MÉDICO PRUEBA.docx
+++ b/INFORME MÉDICO PRUEBA.docx
@@ -875,8 +875,6 @@
             </w:r>
           </w:p>
         </w:tc>
-        <w:bookmarkStart w:id="0" w:name="_GoBack"/>
-        <w:bookmarkEnd w:id="0"/>
       </w:tr>
     </w:tbl>
     <w:p>
@@ -1851,6 +1849,143 @@
           <w:color w:val="422569"/>
         </w:rPr>
       </w:pPr>
+      <w:r>
+        <w:rPr>
+          <w:rFonts w:ascii="Poppins" w:eastAsia="Poppins" w:hAnsi="Poppins" w:cs="Poppins"/>
+          <w:b/>
+          <w:color w:val="422569"/>
+        </w:rPr>
+        <w:br/>
+      </w:r>
+      <w:r>
+        <w:rPr>
+          <w:rFonts w:ascii="Poppins" w:eastAsia="Poppins" w:hAnsi="Poppins" w:cs="Poppins"/>
+          <w:b/>
+          <w:color w:val="422569"/>
+        </w:rPr>
+        <w:br/>
+      </w:r>
+      <w:r>
+        <w:rPr>
+          <w:rFonts w:ascii="Poppins" w:eastAsia="Poppins" w:hAnsi="Poppins" w:cs="Poppins"/>
+          <w:b/>
+          <w:color w:val="422569"/>
+        </w:rPr>
+        <w:br/>
+      </w:r>
+      <w:r>
+        <w:rPr>
+          <w:rFonts w:ascii="Poppins" w:eastAsia="Poppins" w:hAnsi="Poppins" w:cs="Poppins"/>
+          <w:b/>
+          <w:color w:val="422569"/>
+        </w:rPr>
+        <w:br/>
+      </w:r>
+      <w:r>
+        <w:rPr>
+          <w:rFonts w:ascii="Poppins" w:eastAsia="Poppins" w:hAnsi="Poppins" w:cs="Poppins"/>
+          <w:b/>
+          <w:color w:val="422569"/>
+        </w:rPr>
+        <w:br/>
+      </w:r>
+      <w:r>
+        <w:rPr>
+          <w:rFonts w:ascii="Poppins" w:eastAsia="Poppins" w:hAnsi="Poppins" w:cs="Poppins"/>
+          <w:b/>
+          <w:color w:val="422569"/>
+        </w:rPr>
+        <w:br/>
+      </w:r>
+      <w:r>
+        <w:rPr>
+          <w:rFonts w:ascii="Poppins" w:eastAsia="Poppins" w:hAnsi="Poppins" w:cs="Poppins"/>
+          <w:b/>
+          <w:color w:val="422569"/>
+        </w:rPr>
+        <w:br/>
+      </w:r>
+      <w:r>
+        <w:rPr>
+          <w:rFonts w:ascii="Poppins" w:eastAsia="Poppins" w:hAnsi="Poppins" w:cs="Poppins"/>
+          <w:b/>
+          <w:color w:val="422569"/>
+        </w:rPr>
+        <w:br/>
+      </w:r>
+      <w:r>
+        <w:rPr>
+          <w:rFonts w:ascii="Poppins" w:eastAsia="Poppins" w:hAnsi="Poppins" w:cs="Poppins"/>
+          <w:b/>
+          <w:color w:val="422569"/>
+        </w:rPr>
+        <w:br/>
+      </w:r>
+      <w:r>
+        <w:rPr>
+          <w:rFonts w:ascii="Poppins" w:eastAsia="Poppins" w:hAnsi="Poppins" w:cs="Poppins"/>
+          <w:b/>
+          <w:color w:val="422569"/>
+        </w:rPr>
+        <w:br/>
+      </w:r>
+      <w:r>
+        <w:rPr>
+          <w:rFonts w:ascii="Poppins" w:eastAsia="Poppins" w:hAnsi="Poppins" w:cs="Poppins"/>
+          <w:b/>
+          <w:color w:val="422569"/>
+        </w:rPr>
+        <w:br/>
+      </w:r>
+      <w:r>
+        <w:rPr>
+          <w:rFonts w:ascii="Poppins" w:eastAsia="Poppins" w:hAnsi="Poppins" w:cs="Poppins"/>
+          <w:b/>
+          <w:color w:val="422569"/>
+        </w:rPr>
+        <w:br/>
+      </w:r>
+      <w:r>
+        <w:rPr>
+          <w:rFonts w:ascii="Poppins" w:eastAsia="Poppins" w:hAnsi="Poppins" w:cs="Poppins"/>
+          <w:b/>
+          <w:color w:val="422569"/>
+        </w:rPr>
+        <w:br/>
+      </w:r>
+      <w:r>
+        <w:rPr>
+          <w:rFonts w:ascii="Poppins" w:eastAsia="Poppins" w:hAnsi="Poppins" w:cs="Poppins"/>
+          <w:b/>
+          <w:color w:val="422569"/>
+        </w:rPr>
+        <w:br/>
+      </w:r>
+      <w:r>
+        <w:rPr>
+          <w:rFonts w:ascii="Poppins" w:eastAsia="Poppins" w:hAnsi="Poppins" w:cs="Poppins"/>
+          <w:b/>
+          <w:color w:val="422569"/>
+        </w:rPr>
+        <w:br/>
+      </w:r>
+      <w:r>
+        <w:rPr>
+          <w:rFonts w:ascii="Poppins" w:eastAsia="Poppins" w:hAnsi="Poppins" w:cs="Poppins"/>
+          <w:b/>
+          <w:color w:val="422569"/>
+        </w:rPr>
+        <w:br/>
+      </w:r>
+      <w:r>
+        <w:rPr>
+          <w:rFonts w:ascii="Poppins" w:eastAsia="Poppins" w:hAnsi="Poppins" w:cs="Poppins"/>
+          <w:b/>
+          <w:color w:val="422569"/>
+        </w:rPr>
+        <w:lastRenderedPageBreak/>
+        <w:br/>
+      </w:r>
     </w:p>
     <w:p>
       <w:pPr>
@@ -1997,6 +2132,12 @@
               </w:rPr>
               <w:t xml:space="preserve"> </w:t>
             </w:r>
+            <w:r>
+              <w:rPr>
+                <w:lang w:val="es-ES"/>
+              </w:rPr>
+              <w:t>{{paciente}}</w:t>
+            </w:r>
           </w:p>
         </w:tc>
         <w:tc>
@@ -2019,9 +2160,8 @@
           </w:tcPr>
           <w:p>
             <w:pPr>
-              <w:widowControl w:val="0"/>
-              <w:rPr>
-                <w:rFonts w:ascii="Poppins Light" w:eastAsia="Poppins Light" w:hAnsi="Poppins Light" w:cs="Poppins Light"/>
+              <w:rPr>
+                <w:lang w:val="es-ES"/>
               </w:rPr>
             </w:pPr>
             <w:r>
@@ -2033,6 +2173,12 @@
                 <w:szCs w:val="20"/>
               </w:rPr>
               <w:t xml:space="preserve">CÉDULA: </w:t>
+            </w:r>
+            <w:r>
+              <w:rPr>
+                <w:lang w:val="es-ES"/>
+              </w:rPr>
+              <w:t>{{cedula}}</w:t>
             </w:r>
           </w:p>
         </w:tc>
@@ -2112,6 +2258,12 @@
                 <w:szCs w:val="18"/>
               </w:rPr>
             </w:pPr>
+            <w:r>
+              <w:rPr>
+                <w:lang w:val="es-ES"/>
+              </w:rPr>
+              <w:t>{{edad}}</w:t>
+            </w:r>
           </w:p>
         </w:tc>
         <w:tc>
@@ -2150,6 +2302,32 @@
               </w:rPr>
               <w:t>TELÉFONO:</w:t>
             </w:r>
+            <w:r>
+              <w:rPr>
+                <w:lang w:val="es-ES"/>
+              </w:rPr>
+              <w:t xml:space="preserve"> </w:t>
+            </w:r>
+            <w:r>
+              <w:rPr>
+                <w:lang w:val="es-ES"/>
+              </w:rPr>
+              <w:t>{{</w:t>
+            </w:r>
+            <w:proofErr w:type="spellStart"/>
+            <w:r>
+              <w:rPr>
+                <w:lang w:val="es-ES"/>
+              </w:rPr>
+              <w:t>telefono</w:t>
+            </w:r>
+            <w:proofErr w:type="spellEnd"/>
+            <w:r>
+              <w:rPr>
+                <w:lang w:val="es-ES"/>
+              </w:rPr>
+              <w:t>}}</w:t>
+            </w:r>
           </w:p>
         </w:tc>
         <w:tc>
@@ -2196,47 +2374,21 @@
                 <w:sz w:val="20"/>
                 <w:szCs w:val="20"/>
               </w:rPr>
-              <w:t xml:space="preserve"> 2</w:t>
-            </w:r>
-            <w:r>
-              <w:rPr>
-                <w:rFonts w:ascii="Poppins" w:eastAsia="Poppins" w:hAnsi="Poppins" w:cs="Poppins"/>
-                <w:b/>
-                <w:color w:val="422569"/>
-                <w:sz w:val="20"/>
-                <w:szCs w:val="20"/>
-              </w:rPr>
-              <w:t>5</w:t>
-            </w:r>
-            <w:r>
-              <w:rPr>
-                <w:rFonts w:ascii="Poppins" w:eastAsia="Poppins" w:hAnsi="Poppins" w:cs="Poppins"/>
-                <w:b/>
-                <w:color w:val="422569"/>
-                <w:sz w:val="20"/>
-                <w:szCs w:val="20"/>
-              </w:rPr>
-              <w:t>/0</w:t>
-            </w:r>
-            <w:r>
-              <w:rPr>
-                <w:rFonts w:ascii="Poppins" w:eastAsia="Poppins" w:hAnsi="Poppins" w:cs="Poppins"/>
-                <w:b/>
-                <w:color w:val="422569"/>
-                <w:sz w:val="20"/>
-                <w:szCs w:val="20"/>
-              </w:rPr>
-              <w:t>6</w:t>
-            </w:r>
-            <w:r>
-              <w:rPr>
-                <w:rFonts w:ascii="Poppins" w:eastAsia="Poppins" w:hAnsi="Poppins" w:cs="Poppins"/>
-                <w:b/>
-                <w:color w:val="422569"/>
-                <w:sz w:val="20"/>
-                <w:szCs w:val="20"/>
-              </w:rPr>
-              <w:t>/24</w:t>
+              <w:t xml:space="preserve"> </w:t>
+            </w:r>
+            <w:r>
+              <w:rPr>
+                <w:lang w:val="es-ES"/>
+              </w:rPr>
+              <w:t>{{fecha</w:t>
+            </w:r>
+            <w:bookmarkStart w:id="0" w:name="_GoBack"/>
+            <w:bookmarkEnd w:id="0"/>
+            <w:r>
+              <w:rPr>
+                <w:lang w:val="es-ES"/>
+              </w:rPr>
+              <w:t>}}</w:t>
             </w:r>
           </w:p>
         </w:tc>
@@ -2339,7 +2491,17 @@
                 <w:sz w:val="20"/>
                 <w:szCs w:val="20"/>
               </w:rPr>
-              <w:t xml:space="preserve"> 5%</w:t>
+              <w:t xml:space="preserve"> 5</w:t>
+            </w:r>
+            <w:r>
+              <w:rPr>
+                <w:rFonts w:ascii="Poppins" w:eastAsia="Poppins" w:hAnsi="Poppins" w:cs="Poppins"/>
+                <w:b/>
+                <w:color w:val="422569"/>
+                <w:sz w:val="20"/>
+                <w:szCs w:val="20"/>
+              </w:rPr>
+              <w:t>%</w:t>
             </w:r>
           </w:p>
         </w:tc>
@@ -2362,40 +2524,17 @@
           </w:tcPr>
           <w:p>
             <w:pPr>
-              <w:widowControl w:val="0"/>
-              <w:pBdr>
-                <w:top w:val="nil"/>
-                <w:left w:val="nil"/>
-                <w:bottom w:val="nil"/>
-                <w:right w:val="nil"/>
-                <w:between w:val="nil"/>
-              </w:pBdr>
-              <w:spacing w:line="240" w:lineRule="auto"/>
               <w:jc w:val="center"/>
               <w:rPr>
-                <w:rFonts w:ascii="Poppins Light" w:eastAsia="Poppins Light" w:hAnsi="Poppins Light" w:cs="Poppins Light"/>
-                <w:color w:val="422569"/>
-                <w:sz w:val="18"/>
-                <w:szCs w:val="18"/>
+                <w:lang w:val="es-ES"/>
               </w:rPr>
             </w:pPr>
-            <w:sdt>
-              <w:sdtPr>
-                <w:alias w:val="Colposcopia Acetico 5%"/>
-                <w:id w:val="-243036680"/>
-                <w:dropDownList>
-                  <w:listItem w:displayText="SATISFACTORIO" w:value="SATISFACTORIO"/>
-                  <w:listItem w:displayText="NO SATISFACTORIO" w:value="NO SATISFACTORIO"/>
-                  <w:listItem w:displayText="NORMAL" w:value="NORMAL"/>
-                </w:dropDownList>
-              </w:sdtPr>
-              <w:sdtEndPr/>
-              <w:sdtContent>
-                <w:r>
-                  <w:t>SATISFACTORIO</w:t>
-                </w:r>
-              </w:sdtContent>
-            </w:sdt>
+            <w:r>
+              <w:rPr>
+                <w:lang w:val="es-ES"/>
+              </w:rPr>
+              <w:t>{{colposcopia_acetico_5}}</w:t>
+            </w:r>
           </w:p>
         </w:tc>
       </w:tr>
@@ -2431,6 +2570,9 @@
                 <w:right w:val="nil"/>
                 <w:between w:val="nil"/>
               </w:pBdr>
+              <w:tabs>
+                <w:tab w:val="left" w:pos="4785"/>
+              </w:tabs>
               <w:spacing w:line="240" w:lineRule="auto"/>
               <w:rPr>
                 <w:rFonts w:ascii="Poppins" w:eastAsia="Poppins" w:hAnsi="Poppins" w:cs="Poppins"/>
@@ -2440,23 +2582,26 @@
                 <w:szCs w:val="20"/>
               </w:rPr>
             </w:pPr>
-            <w:sdt>
-              <w:sdtPr>
-                <w:alias w:val="LOCALIZACION"/>
-                <w:id w:val="-1071904626"/>
-                <w:dropDownList>
-                  <w:listItem w:displayText="I. localizada en ectocérvix, totalmente visible." w:value="I. localizada en ectocérvix, totalmente visible."/>
-                  <w:listItem w:displayText="II. Con un componente endocervical totalmente visible." w:value="II. Con un componente endocervical totalmente visible."/>
-                  <w:listItem w:displayText="III. Sin evidencia de lesiones" w:value="III. Sin evidencia de lesiones"/>
-                </w:dropDownList>
-              </w:sdtPr>
-              <w:sdtEndPr/>
-              <w:sdtContent>
-                <w:r>
-                  <w:t>I. localizada en ectocérvix, totalmente visible.</w:t>
-                </w:r>
-              </w:sdtContent>
-            </w:sdt>
+            <w:r>
+              <w:rPr>
+                <w:lang w:val="es-ES"/>
+              </w:rPr>
+              <w:t>{{</w:t>
+            </w:r>
+            <w:proofErr w:type="spellStart"/>
+            <w:r>
+              <w:rPr>
+                <w:lang w:val="es-ES"/>
+              </w:rPr>
+              <w:t>colposcopia_ectocervix</w:t>
+            </w:r>
+            <w:proofErr w:type="spellEnd"/>
+            <w:r>
+              <w:rPr>
+                <w:lang w:val="es-ES"/>
+              </w:rPr>
+              <w:t>}}</w:t>
+            </w:r>
           </w:p>
         </w:tc>
       </w:tr>
@@ -2495,67 +2640,61 @@
     <w:p>
       <w:pPr>
         <w:rPr>
+          <w:lang w:val="es-ES"/>
+        </w:rPr>
+      </w:pPr>
+      <w:r>
+        <w:rPr>
+          <w:lang w:val="es-ES"/>
+        </w:rPr>
+        <w:t>{{</w:t>
+      </w:r>
+      <w:proofErr w:type="spellStart"/>
+      <w:r>
+        <w:rPr>
+          <w:lang w:val="es-ES"/>
+        </w:rPr>
+        <w:t>colposcopia_tipo</w:t>
+      </w:r>
+      <w:proofErr w:type="spellEnd"/>
+      <w:r>
+        <w:rPr>
+          <w:lang w:val="es-ES"/>
+        </w:rPr>
+        <w:t xml:space="preserve">}} </w:t>
+      </w:r>
+      <w:r>
+        <w:rPr>
+          <w:lang w:val="es-ES"/>
+        </w:rPr>
+        <w:t>{{</w:t>
+      </w:r>
+      <w:proofErr w:type="spellStart"/>
+      <w:r>
+        <w:rPr>
+          <w:lang w:val="es-ES"/>
+        </w:rPr>
+        <w:t>colposcopia_extension</w:t>
+      </w:r>
+      <w:proofErr w:type="spellEnd"/>
+      <w:r>
+        <w:rPr>
+          <w:lang w:val="es-ES"/>
+        </w:rPr>
+        <w:t xml:space="preserve">}}   </w:t>
+      </w:r>
+    </w:p>
+    <w:p>
+      <w:pPr>
+        <w:rPr>
           <w:rFonts w:ascii="Raleway" w:eastAsia="Raleway" w:hAnsi="Raleway" w:cs="Raleway"/>
           <w:b/>
           <w:color w:val="422569"/>
           <w:sz w:val="20"/>
           <w:szCs w:val="20"/>
-        </w:rPr>
-      </w:pPr>
-      <w:sdt>
-        <w:sdtPr>
-          <w:alias w:val="RESULTADO COLPOSCOPIA"/>
-          <w:id w:val="-1435516824"/>
-          <w:dropDownList>
-            <w:listItem w:displayText="ALTERADA" w:value="ALTERADA"/>
-            <w:listItem w:displayText="NORMAL" w:value="NORMAL"/>
-          </w:dropDownList>
-        </w:sdtPr>
-        <w:sdtEndPr/>
-        <w:sdtContent>
-          <w:r>
-            <w:t>ALTERADA</w:t>
-          </w:r>
-        </w:sdtContent>
-      </w:sdt>
-      <w:r>
-        <w:rPr>
-          <w:rFonts w:ascii="Raleway" w:eastAsia="Raleway" w:hAnsi="Raleway" w:cs="Raleway"/>
-          <w:b/>
-          <w:color w:val="422569"/>
-          <w:sz w:val="20"/>
-          <w:szCs w:val="20"/>
-        </w:rPr>
-        <w:t xml:space="preserve">   </w:t>
-      </w:r>
-      <w:sdt>
-        <w:sdtPr>
-          <w:alias w:val="LOCALIZACION"/>
-          <w:id w:val="1537639433"/>
-          <w:dropDownList>
-            <w:listItem w:displayText="EXTENSIÓN &lt; 25%" w:value="EXTENSIÓN &lt; 25%"/>
-            <w:listItem w:displayText="EXTENSIÓN 25-50%" w:value="EXTENSIÓN 25-50%"/>
-            <w:listItem w:displayText="EXTENSIÓN 50-75%" w:value="EXTENSIÓN 50-75%"/>
-            <w:listItem w:displayText="EXTENSIÓN &gt;75%" w:value="EXTENSIÓN &gt;75%"/>
-          </w:dropDownList>
-        </w:sdtPr>
-        <w:sdtEndPr/>
-        <w:sdtContent>
-          <w:r>
-            <w:t>EXTENSIÓN 25-50%</w:t>
-          </w:r>
-        </w:sdtContent>
-      </w:sdt>
-      <w:r>
-        <w:rPr>
-          <w:rFonts w:ascii="Poppins" w:eastAsia="Poppins" w:hAnsi="Poppins" w:cs="Poppins"/>
-          <w:b/>
-          <w:color w:val="422569"/>
-          <w:sz w:val="18"/>
-          <w:szCs w:val="18"/>
-        </w:rPr>
-        <w:t xml:space="preserve">   </w:t>
-      </w:r>
+          <w:lang w:val="es-ES"/>
+        </w:rPr>
+      </w:pPr>
     </w:p>
     <w:p>
       <w:pPr>
@@ -2633,13 +2772,23 @@
             </w:r>
             <w:r>
               <w:rPr>
-                <w:rFonts w:ascii="Poppins" w:eastAsia="Poppins" w:hAnsi="Poppins" w:cs="Poppins"/>
-                <w:b/>
-                <w:color w:val="422569"/>
-                <w:sz w:val="18"/>
-                <w:szCs w:val="18"/>
-              </w:rPr>
-              <w:t>PÉRIFERICA ENTRE</w:t>
+                <w:lang w:val="es-ES"/>
+              </w:rPr>
+              <w:t>{{</w:t>
+            </w:r>
+            <w:proofErr w:type="spellStart"/>
+            <w:r>
+              <w:rPr>
+                <w:lang w:val="es-ES"/>
+              </w:rPr>
+              <w:t>colposcopia_localizacion</w:t>
+            </w:r>
+            <w:proofErr w:type="spellEnd"/>
+            <w:r>
+              <w:rPr>
+                <w:lang w:val="es-ES"/>
+              </w:rPr>
+              <w:t>}}</w:t>
             </w:r>
           </w:p>
         </w:tc>
@@ -2655,23 +2804,6 @@
           <w:szCs w:val="18"/>
         </w:rPr>
       </w:pPr>
-      <w:sdt>
-        <w:sdtPr>
-          <w:alias w:val="descripcion"/>
-          <w:id w:val="1976546518"/>
-          <w:dropDownList>
-            <w:listItem w:displayText="NORMAL " w:value="NORMAL "/>
-            <w:listItem w:displayText="CAMBIOS MENORES" w:value="CAMBIOS MENORES"/>
-            <w:listItem w:displayText="CAMBIOS MAYORES" w:value="CAMBIOS MAYORES"/>
-          </w:dropDownList>
-        </w:sdtPr>
-        <w:sdtEndPr/>
-        <w:sdtContent>
-          <w:r>
-            <w:t>CAMBIOS MENORES</w:t>
-          </w:r>
-        </w:sdtContent>
-      </w:sdt>
       <w:r>
         <w:rPr>
           <w:rFonts w:ascii="Poppins" w:eastAsia="Poppins" w:hAnsi="Poppins" w:cs="Poppins"/>
@@ -2680,7 +2812,49 @@
           <w:sz w:val="18"/>
           <w:szCs w:val="18"/>
         </w:rPr>
-        <w:t xml:space="preserve">   </w:t>
+        <w:t xml:space="preserve"> </w:t>
+      </w:r>
+      <w:r>
+        <w:rPr>
+          <w:rFonts w:ascii="Poppins" w:eastAsia="Poppins" w:hAnsi="Poppins" w:cs="Poppins"/>
+          <w:b/>
+          <w:color w:val="422569"/>
+          <w:sz w:val="18"/>
+          <w:szCs w:val="18"/>
+        </w:rPr>
+        <w:t>{{</w:t>
+      </w:r>
+      <w:proofErr w:type="spellStart"/>
+      <w:r>
+        <w:rPr>
+          <w:rFonts w:ascii="Poppins" w:eastAsia="Poppins" w:hAnsi="Poppins" w:cs="Poppins"/>
+          <w:b/>
+          <w:color w:val="422569"/>
+          <w:sz w:val="18"/>
+          <w:szCs w:val="18"/>
+        </w:rPr>
+        <w:t>colposcopia_descripcion</w:t>
+      </w:r>
+      <w:proofErr w:type="spellEnd"/>
+      <w:r>
+        <w:rPr>
+          <w:rFonts w:ascii="Poppins" w:eastAsia="Poppins" w:hAnsi="Poppins" w:cs="Poppins"/>
+          <w:b/>
+          <w:color w:val="422569"/>
+          <w:sz w:val="18"/>
+          <w:szCs w:val="18"/>
+        </w:rPr>
+        <w:t>}}</w:t>
+      </w:r>
+      <w:r>
+        <w:rPr>
+          <w:rFonts w:ascii="Poppins" w:eastAsia="Poppins" w:hAnsi="Poppins" w:cs="Poppins"/>
+          <w:b/>
+          <w:color w:val="422569"/>
+          <w:sz w:val="18"/>
+          <w:szCs w:val="18"/>
+        </w:rPr>
+        <w:t xml:space="preserve">  </w:t>
       </w:r>
     </w:p>
     <w:p>
@@ -2760,7 +2934,6 @@
                 <w:sz w:val="18"/>
                 <w:szCs w:val="18"/>
               </w:rPr>
-              <w:lastRenderedPageBreak/>
               <w:t xml:space="preserve">Epitelio </w:t>
             </w:r>
             <w:proofErr w:type="spellStart"/>
@@ -2785,23 +2958,26 @@
               </w:rPr>
               <w:t xml:space="preserve">: </w:t>
             </w:r>
-            <w:sdt>
-              <w:sdtPr>
-                <w:alias w:val="Epitelio acetoblanco:"/>
-                <w:id w:val="1186654042"/>
-                <w:dropDownList>
-                  <w:listItem w:displayText="Tenue" w:value="Tenue"/>
-                  <w:listItem w:displayText="Denso" w:value="Denso"/>
-                  <w:listItem w:displayText="NEGATIVO" w:value="NEGATIVO"/>
-                </w:dropDownList>
-              </w:sdtPr>
-              <w:sdtEndPr/>
-              <w:sdtContent>
-                <w:r>
-                  <w:t>NEGATIVO</w:t>
-                </w:r>
-              </w:sdtContent>
-            </w:sdt>
+            <w:r>
+              <w:rPr>
+                <w:lang w:val="es-ES"/>
+              </w:rPr>
+              <w:t>{{</w:t>
+            </w:r>
+            <w:proofErr w:type="spellStart"/>
+            <w:r>
+              <w:rPr>
+                <w:lang w:val="es-ES"/>
+              </w:rPr>
+              <w:t>colposcopia_acetowhite</w:t>
+            </w:r>
+            <w:proofErr w:type="spellEnd"/>
+            <w:r>
+              <w:rPr>
+                <w:lang w:val="es-ES"/>
+              </w:rPr>
+              <w:t>}}</w:t>
+            </w:r>
           </w:p>
         </w:tc>
       </w:tr>
@@ -2828,41 +3004,36 @@
           </w:tcPr>
           <w:p>
             <w:pPr>
-              <w:widowControl w:val="0"/>
-              <w:pBdr>
-                <w:top w:val="nil"/>
-                <w:left w:val="nil"/>
-                <w:bottom w:val="nil"/>
-                <w:right w:val="nil"/>
-                <w:between w:val="nil"/>
-              </w:pBdr>
-              <w:spacing w:line="240" w:lineRule="auto"/>
-              <w:rPr>
-                <w:rFonts w:ascii="Poppins Light" w:eastAsia="Poppins Light" w:hAnsi="Poppins Light" w:cs="Poppins Light"/>
-                <w:color w:val="422569"/>
-                <w:sz w:val="18"/>
-                <w:szCs w:val="18"/>
+              <w:rPr>
+                <w:lang w:val="es-ES"/>
               </w:rPr>
             </w:pPr>
-            <w:sdt>
-              <w:sdtPr>
-                <w:alias w:val="Epitelio acetoblanco:"/>
-                <w:id w:val="1530171455"/>
-                <w:dropDownList>
-                  <w:listItem w:displayText="Que aparece rápido y desaparece lento, blanco ostraceo." w:value="Que aparece rápido y desaparece lento, blanco ostraceo."/>
-                  <w:listItem w:displayText="Cambió acetoblanco débil que aparece TARDE y desaparece pronto." w:value="Cambió acetoblanco débil que aparece TARDE y desaparece pronto."/>
-                  <w:listItem w:displayText="Glandular acetoblanco denso sobre epitelio columnar." w:value="Glandular acetoblanco denso sobre epitelio columnar."/>
-                  <w:listItem w:displayText="Imagen de blanco sobre blanco, borde interno" w:value="Imagen de blanco sobre blanco, borde interno"/>
-                  <w:listItem w:displayText="SIN CAMBIOS ACENTOBLANCO" w:value="SIN CAMBIOS ACENTOBLANCO"/>
-                </w:dropDownList>
-              </w:sdtPr>
-              <w:sdtEndPr/>
-              <w:sdtContent>
-                <w:r>
-                  <w:t>SIN CAMBIOS ACENTOBLANCO</w:t>
-                </w:r>
-              </w:sdtContent>
-            </w:sdt>
+            <w:r>
+              <w:rPr>
+                <w:lang w:val="es-ES"/>
+              </w:rPr>
+              <w:t>{{</w:t>
+            </w:r>
+            <w:proofErr w:type="spellStart"/>
+            <w:r>
+              <w:rPr>
+                <w:lang w:val="es-ES"/>
+              </w:rPr>
+              <w:t>co</w:t>
+            </w:r>
+            <w:r>
+              <w:rPr>
+                <w:lang w:val="es-ES"/>
+              </w:rPr>
+              <w:t>lposcopia_acetowhite_detalles</w:t>
+            </w:r>
+            <w:proofErr w:type="spellEnd"/>
+            <w:r>
+              <w:rPr>
+                <w:lang w:val="es-ES"/>
+              </w:rPr>
+              <w:t>}}</w:t>
+            </w:r>
           </w:p>
         </w:tc>
       </w:tr>
@@ -2949,29 +3120,26 @@
               </w:rPr>
               <w:t xml:space="preserve"> </w:t>
             </w:r>
-            <w:sdt>
-              <w:sdtPr>
-                <w:alias w:val="Mosaico"/>
-                <w:id w:val="2024692950"/>
-                <w:dropDownList>
-                  <w:listItem w:displayText="Fino" w:value="Fino"/>
-                  <w:listItem w:displayText="Grueso" w:value="Grueso"/>
-                  <w:listItem w:displayText="Mosaico ancho con losetas de distintos tamaños." w:value="Mosaico ancho con losetas de distintos tamaños."/>
-                  <w:listItem w:displayText="NO" w:value="NO"/>
-                </w:dropDownList>
-              </w:sdtPr>
-              <w:sdtEndPr/>
-              <w:sdtContent>
-                <w:r>
-                  <w:rPr>
-                    <w:rFonts w:ascii="Poppins Light" w:eastAsia="Poppins Light" w:hAnsi="Poppins Light" w:cs="Poppins Light"/>
-                    <w:sz w:val="18"/>
-                    <w:szCs w:val="18"/>
-                  </w:rPr>
-                  <w:t>NO</w:t>
-                </w:r>
-              </w:sdtContent>
-            </w:sdt>
+            <w:r>
+              <w:rPr>
+                <w:lang w:val="es-ES"/>
+              </w:rPr>
+              <w:t>{{</w:t>
+            </w:r>
+            <w:proofErr w:type="spellStart"/>
+            <w:r>
+              <w:rPr>
+                <w:lang w:val="es-ES"/>
+              </w:rPr>
+              <w:t>colposcopia_mosaico</w:t>
+            </w:r>
+            <w:proofErr w:type="spellEnd"/>
+            <w:r>
+              <w:rPr>
+                <w:lang w:val="es-ES"/>
+              </w:rPr>
+              <w:t>}}</w:t>
+            </w:r>
           </w:p>
         </w:tc>
         <w:tc>
@@ -3021,23 +3189,26 @@
               </w:rPr>
               <w:t xml:space="preserve"> </w:t>
             </w:r>
-            <w:sdt>
-              <w:sdtPr>
-                <w:alias w:val="Punteado"/>
-                <w:id w:val="-1689886550"/>
-                <w:dropDownList>
-                  <w:listItem w:displayText="Fino" w:value="Fino"/>
-                  <w:listItem w:displayText="Grueso" w:value="Grueso"/>
-                  <w:listItem w:displayText="NO" w:value="NO"/>
-                </w:dropDownList>
-              </w:sdtPr>
-              <w:sdtEndPr/>
-              <w:sdtContent>
-                <w:r>
-                  <w:t>NO</w:t>
-                </w:r>
-              </w:sdtContent>
-            </w:sdt>
+            <w:r>
+              <w:rPr>
+                <w:lang w:val="es-ES"/>
+              </w:rPr>
+              <w:t>{{</w:t>
+            </w:r>
+            <w:proofErr w:type="spellStart"/>
+            <w:r>
+              <w:rPr>
+                <w:lang w:val="es-ES"/>
+              </w:rPr>
+              <w:t>colposcopia_punteado</w:t>
+            </w:r>
+            <w:proofErr w:type="spellEnd"/>
+            <w:r>
+              <w:rPr>
+                <w:lang w:val="es-ES"/>
+              </w:rPr>
+              <w:t>}}</w:t>
+            </w:r>
           </w:p>
         </w:tc>
         <w:tc>
@@ -3079,33 +3250,26 @@
               </w:rPr>
               <w:t xml:space="preserve">VASOS ATÍPICOS: </w:t>
             </w:r>
-            <w:sdt>
-              <w:sdtPr>
-                <w:alias w:val="Vasos Atípicos"/>
-                <w:id w:val="-587857967"/>
-                <w:dropDownList>
-                  <w:listItem w:displayText="Stops" w:value="Stops"/>
-                  <w:listItem w:displayText="Horquilla" w:value="Horquilla"/>
-                  <w:listItem w:displayText="Brusco cambio" w:value="Brusco cambio"/>
-                  <w:listItem w:displayText="Vasos de distintos calibres" w:value="Vasos de distintos calibres"/>
-                  <w:listItem w:displayText="Dilataciones" w:value="Dilataciones"/>
-                  <w:listItem w:displayText="NO" w:value="NO"/>
-                </w:dropDownList>
-              </w:sdtPr>
-              <w:sdtEndPr/>
-              <w:sdtContent>
-                <w:r>
-                  <w:rPr>
-                    <w:rFonts w:ascii="Poppins Light" w:eastAsia="Poppins Light" w:hAnsi="Poppins Light" w:cs="Poppins Light"/>
-                    <w:color w:val="000000"/>
-                    <w:sz w:val="18"/>
-                    <w:szCs w:val="18"/>
-                    <w:shd w:val="clear" w:color="auto" w:fill="E8EAED"/>
-                  </w:rPr>
-                  <w:t>NO</w:t>
-                </w:r>
-              </w:sdtContent>
-            </w:sdt>
+            <w:r>
+              <w:rPr>
+                <w:lang w:val="es-ES"/>
+              </w:rPr>
+              <w:t>{{</w:t>
+            </w:r>
+            <w:proofErr w:type="spellStart"/>
+            <w:r>
+              <w:rPr>
+                <w:lang w:val="es-ES"/>
+              </w:rPr>
+              <w:t>colposcopia_vasos_atipicos</w:t>
+            </w:r>
+            <w:proofErr w:type="spellEnd"/>
+            <w:r>
+              <w:rPr>
+                <w:lang w:val="es-ES"/>
+              </w:rPr>
+              <w:t>}}</w:t>
+            </w:r>
           </w:p>
         </w:tc>
       </w:tr>
@@ -3153,6 +3317,32 @@
             </w:r>
             <w:r>
               <w:rPr>
+                <w:lang w:val="es-ES"/>
+              </w:rPr>
+              <w:t xml:space="preserve"> </w:t>
+            </w:r>
+            <w:r>
+              <w:rPr>
+                <w:lang w:val="es-ES"/>
+              </w:rPr>
+              <w:t>{{</w:t>
+            </w:r>
+            <w:proofErr w:type="spellStart"/>
+            <w:r>
+              <w:rPr>
+                <w:lang w:val="es-ES"/>
+              </w:rPr>
+              <w:t>colposcopia_carcinoma_invasivo</w:t>
+            </w:r>
+            <w:proofErr w:type="spellEnd"/>
+            <w:r>
+              <w:rPr>
+                <w:lang w:val="es-ES"/>
+              </w:rPr>
+              <w:t>}}</w:t>
+            </w:r>
+            <w:r>
+              <w:rPr>
                 <w:rFonts w:ascii="Poppins Light" w:eastAsia="Poppins Light" w:hAnsi="Poppins Light" w:cs="Poppins Light"/>
                 <w:color w:val="422569"/>
                 <w:sz w:val="18"/>
@@ -3160,28 +3350,6 @@
               </w:rPr>
               <w:t xml:space="preserve"> </w:t>
             </w:r>
-            <w:sdt>
-              <w:sdtPr>
-                <w:alias w:val="Sugestiva de carcinoma invasivo"/>
-                <w:id w:val="17538996"/>
-                <w:dropDownList>
-                  <w:listItem w:displayText="Ulceración" w:value="Ulceración"/>
-                  <w:listItem w:displayText="Otros" w:value="Otros"/>
-                  <w:listItem w:displayText="NO" w:value="NO"/>
-                </w:dropDownList>
-              </w:sdtPr>
-              <w:sdtEndPr/>
-              <w:sdtContent>
-                <w:r>
-                  <w:rPr>
-                    <w:rFonts w:ascii="Poppins Light" w:eastAsia="Poppins Light" w:hAnsi="Poppins Light" w:cs="Poppins Light"/>
-                    <w:sz w:val="18"/>
-                    <w:szCs w:val="18"/>
-                  </w:rPr>
-                  <w:t>NO</w:t>
-                </w:r>
-              </w:sdtContent>
-            </w:sdt>
           </w:p>
         </w:tc>
         <w:tc>
@@ -3204,46 +3372,39 @@
           </w:tcPr>
           <w:p>
             <w:pPr>
-              <w:widowControl w:val="0"/>
-              <w:spacing w:line="240" w:lineRule="auto"/>
+              <w:rPr>
+                <w:lang w:val="es-ES"/>
+              </w:rPr>
+            </w:pPr>
+            <w:r>
               <w:rPr>
                 <w:rFonts w:ascii="Poppins Light" w:eastAsia="Poppins Light" w:hAnsi="Poppins Light" w:cs="Poppins Light"/>
                 <w:color w:val="422569"/>
                 <w:sz w:val="18"/>
                 <w:szCs w:val="18"/>
               </w:rPr>
-            </w:pPr>
-            <w:r>
-              <w:rPr>
-                <w:rFonts w:ascii="Poppins Light" w:eastAsia="Poppins Light" w:hAnsi="Poppins Light" w:cs="Poppins Light"/>
-                <w:color w:val="422569"/>
-                <w:sz w:val="18"/>
-                <w:szCs w:val="18"/>
-              </w:rPr>
               <w:t xml:space="preserve">BORDES: </w:t>
             </w:r>
-            <w:sdt>
-              <w:sdtPr>
-                <w:alias w:val="BORDES"/>
-                <w:id w:val="-98806342"/>
-                <w:dropDownList>
-                  <w:listItem w:displayText="IRREGULAR" w:value="IRREGULAR"/>
-                  <w:listItem w:displayText="REGULAR" w:value="REGULAR"/>
-                  <w:listItem w:displayText="NO" w:value="NO"/>
-                </w:dropDownList>
-              </w:sdtPr>
-              <w:sdtEndPr/>
-              <w:sdtContent>
-                <w:r>
-                  <w:rPr>
-                    <w:rFonts w:ascii="Poppins Light" w:eastAsia="Poppins Light" w:hAnsi="Poppins Light" w:cs="Poppins Light"/>
-                    <w:sz w:val="18"/>
-                    <w:szCs w:val="18"/>
-                  </w:rPr>
-                  <w:t>NO</w:t>
-                </w:r>
-              </w:sdtContent>
-            </w:sdt>
+            <w:r>
+              <w:rPr>
+                <w:lang w:val="es-ES"/>
+              </w:rPr>
+              <w:t>{{</w:t>
+            </w:r>
+            <w:proofErr w:type="spellStart"/>
+            <w:r>
+              <w:rPr>
+                <w:lang w:val="es-ES"/>
+              </w:rPr>
+              <w:t>colposcopia_bordes</w:t>
+            </w:r>
+            <w:proofErr w:type="spellEnd"/>
+            <w:r>
+              <w:rPr>
+                <w:lang w:val="es-ES"/>
+              </w:rPr>
+              <w:t>}}</w:t>
+            </w:r>
           </w:p>
           <w:p>
             <w:pPr>
@@ -3265,71 +3426,62 @@
               </w:rPr>
               <w:t xml:space="preserve">SITUACIÓN: </w:t>
             </w:r>
-            <w:sdt>
-              <w:sdtPr>
-                <w:alias w:val="SITUACIÓN"/>
-                <w:id w:val="927388396"/>
-                <w:dropDownList>
-                  <w:listItem w:displayText="CENTRAL" w:value="CENTRAL"/>
-                  <w:listItem w:displayText="PERIFÉRICA" w:value="PERIFÉRICA"/>
-                  <w:listItem w:displayText="NO" w:value="NO"/>
-                </w:dropDownList>
-              </w:sdtPr>
-              <w:sdtEndPr/>
-              <w:sdtContent>
-                <w:r>
-                  <w:rPr>
-                    <w:rFonts w:ascii="Poppins Light" w:eastAsia="Poppins Light" w:hAnsi="Poppins Light" w:cs="Poppins Light"/>
-                    <w:sz w:val="18"/>
-                    <w:szCs w:val="18"/>
-                  </w:rPr>
-                  <w:t>NO</w:t>
-                </w:r>
-              </w:sdtContent>
-            </w:sdt>
+            <w:r>
+              <w:rPr>
+                <w:lang w:val="es-ES"/>
+              </w:rPr>
+              <w:t>{{</w:t>
+            </w:r>
+            <w:proofErr w:type="spellStart"/>
+            <w:r>
+              <w:rPr>
+                <w:lang w:val="es-ES"/>
+              </w:rPr>
+              <w:t>colposcopia_situacion</w:t>
+            </w:r>
+            <w:proofErr w:type="spellEnd"/>
+            <w:r>
+              <w:rPr>
+                <w:lang w:val="es-ES"/>
+              </w:rPr>
+              <w:t>}}</w:t>
+            </w:r>
           </w:p>
           <w:p>
             <w:pPr>
-              <w:widowControl w:val="0"/>
-              <w:spacing w:line="240" w:lineRule="auto"/>
+              <w:rPr>
+                <w:lang w:val="es-ES"/>
+              </w:rPr>
+            </w:pPr>
+            <w:r>
               <w:rPr>
                 <w:rFonts w:ascii="Poppins Light" w:eastAsia="Poppins Light" w:hAnsi="Poppins Light" w:cs="Poppins Light"/>
                 <w:color w:val="422569"/>
                 <w:sz w:val="18"/>
                 <w:szCs w:val="18"/>
               </w:rPr>
-            </w:pPr>
-            <w:r>
-              <w:rPr>
-                <w:rFonts w:ascii="Poppins Light" w:eastAsia="Poppins Light" w:hAnsi="Poppins Light" w:cs="Poppins Light"/>
-                <w:color w:val="422569"/>
-                <w:sz w:val="18"/>
-                <w:szCs w:val="18"/>
-              </w:rPr>
               <w:t xml:space="preserve">ELEVACIÓN: </w:t>
             </w:r>
-            <w:sdt>
-              <w:sdtPr>
-                <w:alias w:val="ELEVACION"/>
-                <w:id w:val="-2118933585"/>
-                <w:dropDownList>
-                  <w:listItem w:displayText="PLANO" w:value="PLANO"/>
-                  <w:listItem w:displayText="SOBRELEVADO" w:value="SOBRELEVADO"/>
-                  <w:listItem w:displayText="NO" w:value="NO"/>
-                </w:dropDownList>
-              </w:sdtPr>
-              <w:sdtEndPr/>
-              <w:sdtContent>
-                <w:r>
-                  <w:rPr>
-                    <w:rFonts w:ascii="Poppins Light" w:eastAsia="Poppins Light" w:hAnsi="Poppins Light" w:cs="Poppins Light"/>
-                    <w:sz w:val="18"/>
-                    <w:szCs w:val="18"/>
-                  </w:rPr>
-                  <w:t>NO</w:t>
-                </w:r>
-              </w:sdtContent>
-            </w:sdt>
+            <w:r>
+              <w:rPr>
+                <w:lang w:val="es-ES"/>
+              </w:rPr>
+              <w:t>{{</w:t>
+            </w:r>
+            <w:proofErr w:type="spellStart"/>
+            <w:r>
+              <w:rPr>
+                <w:lang w:val="es-ES"/>
+              </w:rPr>
+              <w:t>colposcopia_elevacion</w:t>
+            </w:r>
+            <w:proofErr w:type="spellEnd"/>
+            <w:r>
+              <w:rPr>
+                <w:lang w:val="es-ES"/>
+              </w:rPr>
+              <w:t>}}</w:t>
+            </w:r>
           </w:p>
         </w:tc>
       </w:tr>
@@ -3402,22 +3554,26 @@
               </w:rPr>
               <w:t xml:space="preserve">TOMA DE BIOPSIA: </w:t>
             </w:r>
-            <w:sdt>
-              <w:sdtPr>
-                <w:alias w:val="TOMA DE BIOPSIA"/>
-                <w:id w:val="1579568523"/>
-                <w:dropDownList>
-                  <w:listItem w:displayText="SI" w:value="SI"/>
-                  <w:listItem w:displayText="NO" w:value="NO"/>
-                </w:dropDownList>
-              </w:sdtPr>
-              <w:sdtEndPr/>
-              <w:sdtContent>
-                <w:r>
-                  <w:t>NO</w:t>
-                </w:r>
-              </w:sdtContent>
-            </w:sdt>
+            <w:r>
+              <w:rPr>
+                <w:lang w:val="es-ES"/>
+              </w:rPr>
+              <w:t>{{</w:t>
+            </w:r>
+            <w:proofErr w:type="spellStart"/>
+            <w:r>
+              <w:rPr>
+                <w:lang w:val="es-ES"/>
+              </w:rPr>
+              <w:t>colposcopia_biopsia</w:t>
+            </w:r>
+            <w:proofErr w:type="spellEnd"/>
+            <w:r>
+              <w:rPr>
+                <w:lang w:val="es-ES"/>
+              </w:rPr>
+              <w:t>}}</w:t>
+            </w:r>
           </w:p>
         </w:tc>
         <w:tc>
@@ -3433,8 +3589,11 @@
           </w:tcPr>
           <w:p>
             <w:pPr>
-              <w:widowControl w:val="0"/>
-              <w:spacing w:line="240" w:lineRule="auto"/>
+              <w:rPr>
+                <w:lang w:val="es-ES"/>
+              </w:rPr>
+            </w:pPr>
+            <w:r>
               <w:rPr>
                 <w:rFonts w:ascii="Poppins" w:eastAsia="Poppins" w:hAnsi="Poppins" w:cs="Poppins"/>
                 <w:b/>
@@ -3442,16 +3601,33 @@
                 <w:sz w:val="20"/>
                 <w:szCs w:val="20"/>
               </w:rPr>
-            </w:pPr>
-            <w:r>
-              <w:rPr>
-                <w:rFonts w:ascii="Poppins" w:eastAsia="Poppins" w:hAnsi="Poppins" w:cs="Poppins"/>
-                <w:b/>
-                <w:color w:val="FFFFFF"/>
-                <w:sz w:val="20"/>
-                <w:szCs w:val="20"/>
-              </w:rPr>
               <w:t xml:space="preserve">LOCALIZACIÓN: </w:t>
+            </w:r>
+            <w:r>
+              <w:rPr>
+                <w:lang w:val="es-ES"/>
+              </w:rPr>
+              <w:t>{{</w:t>
+            </w:r>
+            <w:proofErr w:type="spellStart"/>
+            <w:r>
+              <w:rPr>
+                <w:lang w:val="es-ES"/>
+              </w:rPr>
+              <w:t>colposcopia_biopsia</w:t>
+            </w:r>
+            <w:r>
+              <w:rPr>
+                <w:lang w:val="es-ES"/>
+              </w:rPr>
+              <w:t>_localizacion</w:t>
+            </w:r>
+            <w:proofErr w:type="spellEnd"/>
+            <w:r>
+              <w:rPr>
+                <w:lang w:val="es-ES"/>
+              </w:rPr>
+              <w:t>}}</w:t>
             </w:r>
           </w:p>
         </w:tc>
@@ -3538,34 +3714,17 @@
             </w:tcMar>
           </w:tcPr>
           <w:p>
-            <w:pPr>
-              <w:widowControl w:val="0"/>
-              <w:spacing w:line="240" w:lineRule="auto"/>
-              <w:rPr>
-                <w:rFonts w:ascii="Poppins Light" w:eastAsia="Poppins Light" w:hAnsi="Poppins Light" w:cs="Poppins Light"/>
-                <w:color w:val="422569"/>
-                <w:sz w:val="18"/>
-                <w:szCs w:val="18"/>
-              </w:rPr>
-            </w:pPr>
-            <w:sdt>
-              <w:sdtPr>
-                <w:alias w:val="ESTATUS YODO"/>
-                <w:id w:val="-185524550"/>
-                <w:dropDownList>
-                  <w:listItem w:displayText="IODOPOSITIVO" w:value="IODOPOSITIVO"/>
-                  <w:listItem w:displayText="IODO PARCIALMENTE NEGATIVO  (positividad débil, parcialmente moteado)" w:value="IODO PARCIALMENTE NEGATIVO  (positividad débil, parcialmente moteado)"/>
-                  <w:listItem w:displayText="IODONEGATIVO (amarillo mostaza sobre epitelio acetoblanco)" w:value="IODONEGATIVO (amarillo mostaza sobre epitelio acetoblanco)"/>
-                  <w:listItem w:displayText="NO" w:value="NO"/>
-                </w:dropDownList>
-              </w:sdtPr>
-              <w:sdtEndPr/>
-              <w:sdtContent>
-                <w:r>
-                  <w:t>IODOPOSITIVO</w:t>
-                </w:r>
-              </w:sdtContent>
-            </w:sdt>
+            <w:r>
+              <w:t>{{</w:t>
+            </w:r>
+            <w:proofErr w:type="spellStart"/>
+            <w:r>
+              <w:t>colposcopia_lugol</w:t>
+            </w:r>
+            <w:proofErr w:type="spellEnd"/>
+            <w:r>
+              <w:t>}}</w:t>
+            </w:r>
           </w:p>
         </w:tc>
       </w:tr>
@@ -3713,64 +3872,10 @@
     </w:p>
     <w:p>
       <w:pPr>
-        <w:rPr>
-          <w:rFonts w:ascii="Poppins Light" w:eastAsia="Poppins Light" w:hAnsi="Poppins Light" w:cs="Poppins Light"/>
-          <w:sz w:val="18"/>
-          <w:szCs w:val="18"/>
-        </w:rPr>
-      </w:pPr>
-    </w:p>
-    <w:p>
-      <w:pPr>
-        <w:rPr>
-          <w:rFonts w:ascii="Poppins Light" w:eastAsia="Poppins Light" w:hAnsi="Poppins Light" w:cs="Poppins Light"/>
-          <w:sz w:val="18"/>
-          <w:szCs w:val="18"/>
-        </w:rPr>
-      </w:pPr>
-    </w:p>
-    <w:p>
-      <w:pPr>
-        <w:rPr>
-          <w:rFonts w:ascii="Poppins Light" w:eastAsia="Poppins Light" w:hAnsi="Poppins Light" w:cs="Poppins Light"/>
-          <w:sz w:val="18"/>
-          <w:szCs w:val="18"/>
-        </w:rPr>
-      </w:pPr>
-    </w:p>
-    <w:p>
-      <w:pPr>
-        <w:rPr>
-          <w:rFonts w:ascii="Poppins Light" w:eastAsia="Poppins Light" w:hAnsi="Poppins Light" w:cs="Poppins Light"/>
-          <w:sz w:val="18"/>
-          <w:szCs w:val="18"/>
-        </w:rPr>
-      </w:pPr>
-    </w:p>
-    <w:p>
-      <w:pPr>
-        <w:rPr>
-          <w:rFonts w:ascii="Poppins Light" w:eastAsia="Poppins Light" w:hAnsi="Poppins Light" w:cs="Poppins Light"/>
-          <w:sz w:val="18"/>
-          <w:szCs w:val="18"/>
-        </w:rPr>
-      </w:pPr>
-    </w:p>
-    <w:p>
-      <w:pPr>
-        <w:rPr>
-          <w:rFonts w:ascii="Poppins Light" w:eastAsia="Poppins Light" w:hAnsi="Poppins Light" w:cs="Poppins Light"/>
-          <w:sz w:val="18"/>
-          <w:szCs w:val="18"/>
-        </w:rPr>
-      </w:pPr>
-    </w:p>
-    <w:p>
-      <w:pPr>
-        <w:rPr>
-          <w:rFonts w:ascii="Poppins Light" w:eastAsia="Poppins Light" w:hAnsi="Poppins Light" w:cs="Poppins Light"/>
-          <w:sz w:val="18"/>
-          <w:szCs w:val="18"/>
+        <w:jc w:val="center"/>
+        <w:rPr>
+          <w:noProof/>
+          <w:lang w:val="es-ES" w:eastAsia="en-US"/>
         </w:rPr>
       </w:pPr>
     </w:p>

</xml_diff>

<commit_message>
mejoras en la landing
</commit_message>
<xml_diff>
--- a/INFORME MÉDICO PRUEBA.docx
+++ b/INFORME MÉDICO PRUEBA.docx
@@ -2382,8 +2382,6 @@
               </w:rPr>
               <w:t>{{fecha</w:t>
             </w:r>
-            <w:bookmarkStart w:id="0" w:name="_GoBack"/>
-            <w:bookmarkEnd w:id="0"/>
             <w:r>
               <w:rPr>
                 <w:lang w:val="es-ES"/>
@@ -3878,6 +3876,54 @@
           <w:lang w:val="es-ES" w:eastAsia="en-US"/>
         </w:rPr>
       </w:pPr>
+      <w:r>
+        <w:rPr>
+          <w:noProof/>
+          <w:lang w:val="es-ES" w:eastAsia="en-US"/>
+        </w:rPr>
+        <w:br/>
+      </w:r>
+    </w:p>
+    <w:p>
+      <w:pPr>
+        <w:rPr>
+          <w:noProof/>
+          <w:lang w:val="es-ES" w:eastAsia="en-US"/>
+        </w:rPr>
+      </w:pPr>
+      <w:r>
+        <w:rPr>
+          <w:noProof/>
+          <w:lang w:val="es-ES" w:eastAsia="en-US"/>
+        </w:rPr>
+        <w:br w:type="page"/>
+      </w:r>
+    </w:p>
+    <w:p>
+      <w:pPr>
+        <w:jc w:val="center"/>
+        <w:rPr>
+          <w:noProof/>
+          <w:lang w:val="es-ES" w:eastAsia="en-US"/>
+        </w:rPr>
+      </w:pPr>
+      <w:r>
+        <w:rPr>
+          <w:noProof/>
+          <w:lang w:val="es-ES" w:eastAsia="en-US"/>
+        </w:rPr>
+        <w:lastRenderedPageBreak/>
+        <w:br/>
+      </w:r>
+      <w:r>
+        <w:rPr>
+          <w:noProof/>
+          <w:lang w:val="es-ES" w:eastAsia="en-US"/>
+        </w:rPr>
+        <w:br/>
+      </w:r>
+      <w:bookmarkStart w:id="0" w:name="_GoBack"/>
+      <w:bookmarkEnd w:id="0"/>
     </w:p>
     <w:p>
       <w:pPr>

</xml_diff>